<commit_message>
he quitado codigo comentado, solo fala el dni de parra para generar el pdf
</commit_message>
<xml_diff>
--- a/memoria.docx
+++ b/memoria.docx
@@ -8,6 +8,8 @@
           <w:sz w:val="28"/>
         </w:rPr>
       </w:pPr>
+      <w:bookmarkStart w:id="0" w:name="_Hlk482744307"/>
+      <w:bookmarkEnd w:id="0"/>
       <w:r>
         <w:rPr>
           <w:sz w:val="32"/>
@@ -38,6 +40,118 @@
     </w:p>
     <w:p>
       <w:pPr>
+        <w:jc w:val="right"/>
+        <w:rPr>
+          <w:sz w:val="24"/>
+          <w:szCs w:val="24"/>
+        </w:rPr>
+      </w:pPr>
+      <w:r>
+        <w:rPr>
+          <w:sz w:val="24"/>
+          <w:szCs w:val="24"/>
+        </w:rPr>
+        <w:t xml:space="preserve">Adrián Parra </w:t>
+      </w:r>
+      <w:proofErr w:type="spellStart"/>
+      <w:r>
+        <w:rPr>
+          <w:sz w:val="24"/>
+          <w:szCs w:val="24"/>
+        </w:rPr>
+        <w:t>Drominguez</w:t>
+      </w:r>
+      <w:proofErr w:type="spellEnd"/>
+      <w:r>
+        <w:rPr>
+          <w:sz w:val="24"/>
+          <w:szCs w:val="24"/>
+        </w:rPr>
+        <w:t xml:space="preserve"> </w:t>
+      </w:r>
+    </w:p>
+    <w:p>
+      <w:pPr>
+        <w:jc w:val="right"/>
+        <w:rPr>
+          <w:sz w:val="24"/>
+          <w:szCs w:val="24"/>
+        </w:rPr>
+      </w:pPr>
+      <w:r>
+        <w:rPr>
+          <w:sz w:val="24"/>
+          <w:szCs w:val="24"/>
+        </w:rPr>
+        <w:t xml:space="preserve">Adrián </w:t>
+      </w:r>
+      <w:proofErr w:type="spellStart"/>
+      <w:r>
+        <w:rPr>
+          <w:sz w:val="24"/>
+          <w:szCs w:val="24"/>
+        </w:rPr>
+        <w:t>Jaen</w:t>
+      </w:r>
+      <w:proofErr w:type="spellEnd"/>
+      <w:r>
+        <w:rPr>
+          <w:sz w:val="24"/>
+          <w:szCs w:val="24"/>
+        </w:rPr>
+        <w:t xml:space="preserve"> Tomás – 74389855N</w:t>
+      </w:r>
+    </w:p>
+    <w:p>
+      <w:pPr>
+        <w:jc w:val="right"/>
+        <w:rPr>
+          <w:sz w:val="24"/>
+          <w:szCs w:val="24"/>
+        </w:rPr>
+      </w:pPr>
+      <w:r>
+        <w:rPr>
+          <w:sz w:val="24"/>
+          <w:szCs w:val="24"/>
+        </w:rPr>
+        <w:t>Alfonso José Rodríguez Gómez – 48686275J</w:t>
+      </w:r>
+    </w:p>
+    <w:p>
+      <w:pPr>
+        <w:jc w:val="right"/>
+        <w:rPr>
+          <w:sz w:val="24"/>
+          <w:szCs w:val="24"/>
+        </w:rPr>
+      </w:pPr>
+      <w:r>
+        <w:rPr>
+          <w:sz w:val="24"/>
+          <w:szCs w:val="24"/>
+        </w:rPr>
+        <w:t xml:space="preserve">Carlos </w:t>
+      </w:r>
+      <w:proofErr w:type="spellStart"/>
+      <w:r>
+        <w:rPr>
+          <w:sz w:val="24"/>
+          <w:szCs w:val="24"/>
+        </w:rPr>
+        <w:t>Aniorte</w:t>
+      </w:r>
+      <w:proofErr w:type="spellEnd"/>
+      <w:r>
+        <w:rPr>
+          <w:sz w:val="24"/>
+          <w:szCs w:val="24"/>
+        </w:rPr>
+        <w:t xml:space="preserve"> Llanes – 15419361R</w:t>
+      </w:r>
+    </w:p>
+    <w:p>
+      <w:pPr>
         <w:rPr>
           <w:sz w:val="32"/>
         </w:rPr>
@@ -46,41 +160,6 @@
     <w:p>
       <w:pPr>
         <w:rPr>
-          <w:sz w:val="32"/>
-        </w:rPr>
-      </w:pPr>
-    </w:p>
-    <w:p>
-      <w:pPr>
-        <w:rPr>
-          <w:sz w:val="32"/>
-        </w:rPr>
-      </w:pPr>
-    </w:p>
-    <w:p>
-      <w:pPr>
-        <w:rPr>
-          <w:sz w:val="32"/>
-        </w:rPr>
-      </w:pPr>
-    </w:p>
-    <w:p>
-      <w:pPr>
-        <w:rPr>
-          <w:sz w:val="32"/>
-        </w:rPr>
-      </w:pPr>
-    </w:p>
-    <w:p>
-      <w:pPr>
-        <w:rPr>
-          <w:sz w:val="32"/>
-        </w:rPr>
-      </w:pPr>
-    </w:p>
-    <w:p>
-      <w:pPr>
-        <w:rPr>
           <w:sz w:val="24"/>
         </w:rPr>
       </w:pPr>
@@ -112,7 +191,21 @@
         <w:rPr>
           <w:sz w:val="24"/>
         </w:rPr>
-        <w:t>(detectarCarriles.m)</w:t>
+        <w:t>(</w:t>
+      </w:r>
+      <w:proofErr w:type="spellStart"/>
+      <w:r>
+        <w:rPr>
+          <w:sz w:val="24"/>
+        </w:rPr>
+        <w:t>detectarCarriles.m</w:t>
+      </w:r>
+      <w:proofErr w:type="spellEnd"/>
+      <w:r>
+        <w:rPr>
+          <w:sz w:val="24"/>
+        </w:rPr>
+        <w:t>)</w:t>
       </w:r>
       <w:r>
         <w:rPr>
@@ -228,11 +321,19 @@
           <w:sz w:val="24"/>
         </w:rPr>
       </w:pPr>
-      <w:r>
-        <w:rPr>
-          <w:sz w:val="24"/>
-        </w:rPr>
-        <w:t>Binarizado p4 con un umbral de 0,99 (252/255)</w:t>
+      <w:proofErr w:type="spellStart"/>
+      <w:r>
+        <w:rPr>
+          <w:sz w:val="24"/>
+        </w:rPr>
+        <w:t>Binarizado</w:t>
+      </w:r>
+      <w:proofErr w:type="spellEnd"/>
+      <w:r>
+        <w:rPr>
+          <w:sz w:val="24"/>
+        </w:rPr>
+        <w:t xml:space="preserve"> p4 con un umbral de 0,99 (252/255)</w:t>
       </w:r>
     </w:p>
     <w:p>
@@ -268,7 +369,13 @@
         <w:rPr>
           <w:sz w:val="24"/>
         </w:rPr>
-        <w:t>¿??</w:t>
+        <w:t xml:space="preserve">Operación morfológica </w:t>
+      </w:r>
+      <w:r>
+        <w:rPr>
+          <w:sz w:val="24"/>
+        </w:rPr>
+        <w:t>para hallar los puntos más relevantes</w:t>
       </w:r>
     </w:p>
     <w:p>
@@ -286,26 +393,33 @@
         <w:rPr>
           <w:sz w:val="24"/>
         </w:rPr>
-        <w:t>Escritura de p7 en el fotograma actual del fichero de salida</w:t>
-      </w:r>
-    </w:p>
-    <w:p/>
-    <w:p/>
-    <w:p>
-      <w:r>
-        <w:t>Falta:</w:t>
-      </w:r>
+        <w:t xml:space="preserve">Encontrar los puntos usando la función </w:t>
+      </w:r>
+      <w:proofErr w:type="spellStart"/>
+      <w:r>
+        <w:rPr>
+          <w:sz w:val="24"/>
+        </w:rPr>
+        <w:t>corner</w:t>
+      </w:r>
+      <w:proofErr w:type="spellEnd"/>
     </w:p>
     <w:p>
       <w:pPr>
         <w:pStyle w:val="Prrafodelista"/>
         <w:numPr>
           <w:ilvl w:val="0"/>
-          <w:numId w:val="2"/>
+          <w:numId w:val="1"/>
         </w:numPr>
-      </w:pPr>
-      <w:r>
-        <w:t>Nombres y DNI’s</w:t>
+        <w:rPr>
+          <w:sz w:val="24"/>
+        </w:rPr>
+      </w:pPr>
+      <w:r>
+        <w:rPr>
+          <w:sz w:val="24"/>
+        </w:rPr>
+        <w:t>Crear una línea recta para averiguar el grado de orientación de la carretera</w:t>
       </w:r>
     </w:p>
     <w:p>
@@ -313,166 +427,894 @@
         <w:pStyle w:val="Prrafodelista"/>
         <w:numPr>
           <w:ilvl w:val="0"/>
-          <w:numId w:val="2"/>
+          <w:numId w:val="1"/>
         </w:numPr>
-      </w:pPr>
-      <w:r>
-        <w:t>Diagrama</w:t>
-      </w:r>
-      <w:r>
-        <w:t xml:space="preserve"> con imágenes </w:t>
-      </w:r>
-      <w:bookmarkStart w:id="0" w:name="_GoBack"/>
-      <w:bookmarkEnd w:id="0"/>
+        <w:rPr>
+          <w:sz w:val="24"/>
+        </w:rPr>
+      </w:pPr>
+      <w:r>
+        <w:rPr>
+          <w:sz w:val="24"/>
+        </w:rPr>
+        <w:t>Mostrar el fotograma tratado</w:t>
+      </w:r>
+    </w:p>
+    <w:p>
+      <w:pPr>
+        <w:pStyle w:val="Prrafodelista"/>
+        <w:numPr>
+          <w:ilvl w:val="0"/>
+          <w:numId w:val="1"/>
+        </w:numPr>
+        <w:rPr>
+          <w:sz w:val="24"/>
+        </w:rPr>
+      </w:pPr>
+      <w:r>
+        <w:rPr>
+          <w:sz w:val="24"/>
+        </w:rPr>
+        <w:t>Guardar en un archivo el tiempo de procesado del fotograma</w:t>
+      </w:r>
+    </w:p>
+    <w:p>
+      <w:pPr>
+        <w:jc w:val="both"/>
+      </w:pPr>
+      <w:r>
+        <w:t xml:space="preserve">Para ejecutar la función hay que pasarle la ruta del video a tratar. La función se encarga de escribir en un documento con extensión </w:t>
+      </w:r>
+      <w:proofErr w:type="spellStart"/>
+      <w:r>
+        <w:t>txt</w:t>
+      </w:r>
+      <w:proofErr w:type="spellEnd"/>
+      <w:r>
+        <w:t xml:space="preserve"> el tiempo empleado de cada fotograma.</w:t>
+      </w:r>
+    </w:p>
+    <w:p>
+      <w:pPr>
+        <w:jc w:val="both"/>
+      </w:pPr>
+    </w:p>
+    <w:p>
+      <w:pPr>
+        <w:jc w:val="both"/>
+      </w:pPr>
+      <w:r>
+        <w:t>Con esta función no calculamos el ángulo de giro ya que no hemos sido capaces de hallar una solución a nuestro planteamiento. Una vez creada la línea de puntos teníamos pensado crear una línea recta que pasase por los primeros puntos. Con esta línea recta hallar el ángulo de giro y su dirección para luego mostrarlo en el visor.</w:t>
+      </w:r>
     </w:p>
     <w:p/>
-    <w:p/>
-    <w:p>
-      <w:pPr>
-        <w:rPr>
-          <w:sz w:val="24"/>
-        </w:rPr>
-      </w:pPr>
-      <w:r>
-        <w:rPr>
-          <w:rStyle w:val="fontstyle01"/>
-          <w:sz w:val="22"/>
-        </w:rPr>
-        <w:t>En la entrega, además del código necesario para el funcionamiento de la propuesta en</w:t>
-      </w:r>
-      <w:r>
-        <w:rPr>
-          <w:rFonts w:ascii="Calibri" w:hAnsi="Calibri" w:cs="Calibri"/>
-          <w:color w:val="000000"/>
-          <w:szCs w:val="20"/>
-        </w:rPr>
-        <w:br/>
-      </w:r>
-      <w:r>
-        <w:rPr>
-          <w:rStyle w:val="fontstyle01"/>
-          <w:sz w:val="22"/>
-        </w:rPr>
-        <w:t xml:space="preserve">Matlab, </w:t>
-      </w:r>
-      <w:r>
-        <w:rPr>
-          <w:rStyle w:val="fontstyle01"/>
-          <w:sz w:val="22"/>
-          <w:highlight w:val="yellow"/>
-        </w:rPr>
-        <w:t>se entregará un informe con dos páginas</w:t>
-      </w:r>
-      <w:r>
-        <w:rPr>
-          <w:rStyle w:val="fontstyle01"/>
-          <w:sz w:val="22"/>
-        </w:rPr>
-        <w:t xml:space="preserve"> en las que deberá figu</w:t>
-      </w:r>
-      <w:r>
-        <w:rPr>
-          <w:rStyle w:val="fontstyle01"/>
-          <w:sz w:val="22"/>
-        </w:rPr>
-        <w:t xml:space="preserve">rar el </w:t>
-      </w:r>
-      <w:r>
-        <w:rPr>
-          <w:rStyle w:val="fontstyle01"/>
-          <w:sz w:val="22"/>
-          <w:highlight w:val="yellow"/>
-        </w:rPr>
-        <w:t>nombre completo y dni</w:t>
-      </w:r>
-      <w:r>
-        <w:rPr>
-          <w:rStyle w:val="fontstyle01"/>
-          <w:sz w:val="22"/>
-        </w:rPr>
-        <w:t xml:space="preserve"> de </w:t>
-      </w:r>
-      <w:r>
-        <w:rPr>
-          <w:rStyle w:val="fontstyle01"/>
-          <w:sz w:val="22"/>
-        </w:rPr>
-        <w:t>los</w:t>
-      </w:r>
-      <w:r>
-        <w:rPr>
-          <w:rFonts w:ascii="Calibri" w:hAnsi="Calibri" w:cs="Calibri"/>
-          <w:color w:val="000000"/>
-          <w:szCs w:val="20"/>
-        </w:rPr>
+    <w:p>
+      <w:r>
+        <w:rPr>
+          <w:noProof/>
+          <w:lang w:eastAsia="es-ES"/>
+        </w:rPr>
+        <w:drawing>
+          <wp:inline distT="0" distB="0" distL="0" distR="0" wp14:anchorId="51F6853E" wp14:editId="7DF3CC35">
+            <wp:extent cx="1417083" cy="1400175"/>
+            <wp:effectExtent l="0" t="0" r="0" b="0"/>
+            <wp:docPr id="25" name="Imagen 25"/>
+            <wp:cNvGraphicFramePr>
+              <a:graphicFrameLocks xmlns:a="http://schemas.openxmlformats.org/drawingml/2006/main" noChangeAspect="1"/>
+            </wp:cNvGraphicFramePr>
+            <a:graphic xmlns:a="http://schemas.openxmlformats.org/drawingml/2006/main">
+              <a:graphicData uri="http://schemas.openxmlformats.org/drawingml/2006/picture">
+                <pic:pic xmlns:pic="http://schemas.openxmlformats.org/drawingml/2006/picture">
+                  <pic:nvPicPr>
+                    <pic:cNvPr id="1" name=""/>
+                    <pic:cNvPicPr/>
+                  </pic:nvPicPr>
+                  <pic:blipFill>
+                    <a:blip r:embed="rId6"/>
+                    <a:stretch>
+                      <a:fillRect/>
+                    </a:stretch>
+                  </pic:blipFill>
+                  <pic:spPr>
+                    <a:xfrm>
+                      <a:off x="0" y="0"/>
+                      <a:ext cx="1455559" cy="1438192"/>
+                    </a:xfrm>
+                    <a:prstGeom prst="rect">
+                      <a:avLst/>
+                    </a:prstGeom>
+                  </pic:spPr>
+                </pic:pic>
+              </a:graphicData>
+            </a:graphic>
+          </wp:inline>
+        </w:drawing>
+      </w:r>
+      <w:r>
+        <w:t>La línea Roja representa la curva de la carretera y la línea negra representa la</w:t>
+      </w:r>
+      <w:r>
+        <w:t xml:space="preserve"> recta que pretendíamos realizar para calcular el ángulo de giro</w:t>
+      </w:r>
+      <w:bookmarkStart w:id="1" w:name="_GoBack"/>
+      <w:bookmarkEnd w:id="1"/>
+    </w:p>
+    <w:p>
+      <w:pPr>
+        <w:pStyle w:val="Descripcin"/>
+        <w:keepNext/>
+      </w:pPr>
+      <w:r>
+        <w:lastRenderedPageBreak/>
+        <w:t xml:space="preserve">Ilustración </w:t>
+      </w:r>
+      <w:r>
+        <w:fldChar w:fldCharType="begin"/>
+      </w:r>
+      <w:r>
+        <w:instrText xml:space="preserve"> SEQ Ilustración \* ARABIC </w:instrText>
+      </w:r>
+      <w:r>
+        <w:fldChar w:fldCharType="separate"/>
+      </w:r>
+      <w:r>
+        <w:rPr>
+          <w:noProof/>
+        </w:rPr>
+        <w:t>1</w:t>
+      </w:r>
+      <w:r>
+        <w:fldChar w:fldCharType="end"/>
+      </w:r>
+      <w:r>
+        <w:t xml:space="preserve"> Lectura del</w:t>
+      </w:r>
+      <w:r>
+        <w:rPr>
+          <w:noProof/>
+        </w:rPr>
+        <w:t xml:space="preserve"> frame</w:t>
+      </w:r>
+      <w:r>
+        <w:rPr>
+          <w:noProof/>
+        </w:rPr>
+        <w:tab/>
+      </w:r>
+      <w:r>
+        <w:rPr>
+          <w:noProof/>
+        </w:rPr>
+        <w:tab/>
+      </w:r>
+      <w:r>
+        <w:rPr>
+          <w:noProof/>
+        </w:rPr>
+        <w:tab/>
+        <w:t xml:space="preserve">   </w:t>
+      </w:r>
+      <w:r>
+        <w:t xml:space="preserve">Ilustración </w:t>
+      </w:r>
+      <w:r>
+        <w:fldChar w:fldCharType="begin"/>
+      </w:r>
+      <w:r>
+        <w:instrText xml:space="preserve"> SEQ Ilustración \* ARABIC </w:instrText>
+      </w:r>
+      <w:r>
+        <w:fldChar w:fldCharType="separate"/>
+      </w:r>
+      <w:r>
+        <w:rPr>
+          <w:noProof/>
+        </w:rPr>
+        <w:t>2</w:t>
+      </w:r>
+      <w:r>
+        <w:fldChar w:fldCharType="end"/>
+      </w:r>
+      <w:r>
+        <w:t xml:space="preserve"> Captura del canal R</w:t>
+      </w:r>
+    </w:p>
+    <w:p>
+      <w:pPr>
+        <w:keepNext/>
+      </w:pPr>
+      <w:r>
+        <w:rPr>
+          <w:noProof/>
+          <w:lang w:eastAsia="es-ES"/>
+        </w:rPr>
+        <w:drawing>
+          <wp:inline distT="0" distB="0" distL="0" distR="0" wp14:anchorId="6728CA6C" wp14:editId="0C34CD6D">
+            <wp:extent cx="2118322" cy="1200150"/>
+            <wp:effectExtent l="0" t="0" r="0" b="0"/>
+            <wp:docPr id="1" name="Imagen 1"/>
+            <wp:cNvGraphicFramePr>
+              <a:graphicFrameLocks xmlns:a="http://schemas.openxmlformats.org/drawingml/2006/main" noChangeAspect="1"/>
+            </wp:cNvGraphicFramePr>
+            <a:graphic xmlns:a="http://schemas.openxmlformats.org/drawingml/2006/main">
+              <a:graphicData uri="http://schemas.openxmlformats.org/drawingml/2006/picture">
+                <pic:pic xmlns:pic="http://schemas.openxmlformats.org/drawingml/2006/picture">
+                  <pic:nvPicPr>
+                    <pic:cNvPr id="1" name=""/>
+                    <pic:cNvPicPr/>
+                  </pic:nvPicPr>
+                  <pic:blipFill>
+                    <a:blip r:embed="rId7"/>
+                    <a:stretch>
+                      <a:fillRect/>
+                    </a:stretch>
+                  </pic:blipFill>
+                  <pic:spPr>
+                    <a:xfrm>
+                      <a:off x="0" y="0"/>
+                      <a:ext cx="2123458" cy="1203060"/>
+                    </a:xfrm>
+                    <a:prstGeom prst="rect">
+                      <a:avLst/>
+                    </a:prstGeom>
+                  </pic:spPr>
+                </pic:pic>
+              </a:graphicData>
+            </a:graphic>
+          </wp:inline>
+        </w:drawing>
+      </w:r>
+      <w:r>
+        <w:rPr>
+          <w:noProof/>
+          <w:lang w:eastAsia="es-ES"/>
+        </w:rPr>
+        <w:drawing>
+          <wp:inline distT="0" distB="0" distL="0" distR="0" wp14:anchorId="4DA2057E" wp14:editId="2BCA9929">
+            <wp:extent cx="647700" cy="713942"/>
+            <wp:effectExtent l="0" t="0" r="0" b="0"/>
+            <wp:docPr id="3" name="Gráfico 3" descr="Flecha: curva ligera"/>
+            <wp:cNvGraphicFramePr>
+              <a:graphicFrameLocks xmlns:a="http://schemas.openxmlformats.org/drawingml/2006/main" noChangeAspect="1"/>
+            </wp:cNvGraphicFramePr>
+            <a:graphic xmlns:a="http://schemas.openxmlformats.org/drawingml/2006/main">
+              <a:graphicData uri="http://schemas.openxmlformats.org/drawingml/2006/picture">
+                <pic:pic xmlns:pic="http://schemas.openxmlformats.org/drawingml/2006/picture">
+                  <pic:nvPicPr>
+                    <pic:cNvPr id="3" name="Download?provider=MicrosoftIcon&amp;fileName=SlightCurve.svg"/>
+                    <pic:cNvPicPr/>
+                  </pic:nvPicPr>
+                  <pic:blipFill>
+                    <a:blip r:embed="rId8">
+                      <a:extLst>
+                        <a:ext uri="{28A0092B-C50C-407E-A947-70E740481C1C}">
+                          <a14:useLocalDpi xmlns:a14="http://schemas.microsoft.com/office/drawing/2010/main" val="0"/>
+                        </a:ext>
+                        <a:ext uri="{96DAC541-7B7A-43D3-8B79-37D633B846F1}">
+                          <asvg:svgBlip xmlns:asvg="http://schemas.microsoft.com/office/drawing/2016/SVG/main" r:embed="rId9"/>
+                        </a:ext>
+                      </a:extLst>
+                    </a:blip>
+                    <a:stretch>
+                      <a:fillRect/>
+                    </a:stretch>
+                  </pic:blipFill>
+                  <pic:spPr>
+                    <a:xfrm>
+                      <a:off x="0" y="0"/>
+                      <a:ext cx="657917" cy="725204"/>
+                    </a:xfrm>
+                    <a:prstGeom prst="rect">
+                      <a:avLst/>
+                    </a:prstGeom>
+                  </pic:spPr>
+                </pic:pic>
+              </a:graphicData>
+            </a:graphic>
+          </wp:inline>
+        </w:drawing>
+      </w:r>
+      <w:r>
+        <w:rPr>
+          <w:noProof/>
+          <w:lang w:eastAsia="es-ES"/>
+        </w:rPr>
+        <w:drawing>
+          <wp:inline distT="0" distB="0" distL="0" distR="0" wp14:anchorId="691CC891" wp14:editId="10474655">
+            <wp:extent cx="1966605" cy="1114425"/>
+            <wp:effectExtent l="0" t="0" r="0" b="0"/>
+            <wp:docPr id="4" name="Imagen 4"/>
+            <wp:cNvGraphicFramePr>
+              <a:graphicFrameLocks xmlns:a="http://schemas.openxmlformats.org/drawingml/2006/main" noChangeAspect="1"/>
+            </wp:cNvGraphicFramePr>
+            <a:graphic xmlns:a="http://schemas.openxmlformats.org/drawingml/2006/main">
+              <a:graphicData uri="http://schemas.openxmlformats.org/drawingml/2006/picture">
+                <pic:pic xmlns:pic="http://schemas.openxmlformats.org/drawingml/2006/picture">
+                  <pic:nvPicPr>
+                    <pic:cNvPr id="1" name=""/>
+                    <pic:cNvPicPr/>
+                  </pic:nvPicPr>
+                  <pic:blipFill>
+                    <a:blip r:embed="rId10"/>
+                    <a:stretch>
+                      <a:fillRect/>
+                    </a:stretch>
+                  </pic:blipFill>
+                  <pic:spPr>
+                    <a:xfrm>
+                      <a:off x="0" y="0"/>
+                      <a:ext cx="1976715" cy="1120154"/>
+                    </a:xfrm>
+                    <a:prstGeom prst="rect">
+                      <a:avLst/>
+                    </a:prstGeom>
+                  </pic:spPr>
+                </pic:pic>
+              </a:graphicData>
+            </a:graphic>
+          </wp:inline>
+        </w:drawing>
+      </w:r>
+    </w:p>
+    <w:p>
+      <w:pPr>
+        <w:keepNext/>
+      </w:pPr>
+      <w:r>
+        <w:t xml:space="preserve">                                                                 </w:t>
+      </w:r>
+      <w:r>
+        <w:rPr>
+          <w:noProof/>
+          <w:lang w:eastAsia="es-ES"/>
+        </w:rPr>
+        <w:drawing>
+          <wp:inline distT="0" distB="0" distL="0" distR="0" wp14:anchorId="07D82B91" wp14:editId="0B0C0BF5">
+            <wp:extent cx="617990" cy="681193"/>
+            <wp:effectExtent l="0" t="0" r="0" b="0"/>
+            <wp:docPr id="15" name="Gráfico 15" descr="Flecha: curva ligera"/>
+            <wp:cNvGraphicFramePr>
+              <a:graphicFrameLocks xmlns:a="http://schemas.openxmlformats.org/drawingml/2006/main" noChangeAspect="1"/>
+            </wp:cNvGraphicFramePr>
+            <a:graphic xmlns:a="http://schemas.openxmlformats.org/drawingml/2006/main">
+              <a:graphicData uri="http://schemas.openxmlformats.org/drawingml/2006/picture">
+                <pic:pic xmlns:pic="http://schemas.openxmlformats.org/drawingml/2006/picture">
+                  <pic:nvPicPr>
+                    <pic:cNvPr id="3" name="Download?provider=MicrosoftIcon&amp;fileName=SlightCurve.svg"/>
+                    <pic:cNvPicPr/>
+                  </pic:nvPicPr>
+                  <pic:blipFill>
+                    <a:blip r:embed="rId8">
+                      <a:extLst>
+                        <a:ext uri="{28A0092B-C50C-407E-A947-70E740481C1C}">
+                          <a14:useLocalDpi xmlns:a14="http://schemas.microsoft.com/office/drawing/2010/main" val="0"/>
+                        </a:ext>
+                        <a:ext uri="{96DAC541-7B7A-43D3-8B79-37D633B846F1}">
+                          <asvg:svgBlip xmlns:asvg="http://schemas.microsoft.com/office/drawing/2016/SVG/main" r:embed="rId9"/>
+                        </a:ext>
+                      </a:extLst>
+                    </a:blip>
+                    <a:stretch>
+                      <a:fillRect/>
+                    </a:stretch>
+                  </pic:blipFill>
+                  <pic:spPr>
+                    <a:xfrm rot="8057932">
+                      <a:off x="0" y="0"/>
+                      <a:ext cx="637480" cy="702676"/>
+                    </a:xfrm>
+                    <a:prstGeom prst="rect">
+                      <a:avLst/>
+                    </a:prstGeom>
+                  </pic:spPr>
+                </pic:pic>
+              </a:graphicData>
+            </a:graphic>
+          </wp:inline>
+        </w:drawing>
+      </w:r>
+    </w:p>
+    <w:p>
+      <w:pPr>
+        <w:pStyle w:val="Descripcin"/>
+        <w:keepNext/>
+      </w:pPr>
+      <w:r>
+        <w:t xml:space="preserve">Ilustración </w:t>
+      </w:r>
+      <w:r>
+        <w:fldChar w:fldCharType="begin"/>
+      </w:r>
+      <w:r>
+        <w:instrText xml:space="preserve"> SEQ Ilustración \* ARABIC </w:instrText>
+      </w:r>
+      <w:r>
+        <w:fldChar w:fldCharType="separate"/>
+      </w:r>
+      <w:r>
+        <w:rPr>
+          <w:noProof/>
+        </w:rPr>
+        <w:t>3</w:t>
+      </w:r>
+      <w:r>
+        <w:fldChar w:fldCharType="end"/>
+      </w:r>
+      <w:r>
+        <w:t xml:space="preserve"> Filtrado de mediana</w:t>
+      </w:r>
+      <w:r>
         <w:t xml:space="preserve"> </w:t>
       </w:r>
       <w:r>
-        <w:rPr>
-          <w:rStyle w:val="fontstyle01"/>
-          <w:sz w:val="22"/>
-        </w:rPr>
-        <w:t xml:space="preserve">alumnos que integran el grupo que lo ha llevado a cabo. En este informe </w:t>
-      </w:r>
-      <w:r>
-        <w:rPr>
-          <w:rStyle w:val="fontstyle01"/>
-          <w:sz w:val="22"/>
-          <w:highlight w:val="yellow"/>
-        </w:rPr>
-        <w:t>se describirá mediante un gráfico o</w:t>
-      </w:r>
-      <w:r>
-        <w:rPr>
-          <w:rFonts w:ascii="Calibri" w:hAnsi="Calibri" w:cs="Calibri"/>
-          <w:color w:val="000000"/>
-          <w:szCs w:val="20"/>
-          <w:highlight w:val="yellow"/>
-        </w:rPr>
+        <w:tab/>
+      </w:r>
+      <w:r>
+        <w:tab/>
+      </w:r>
+      <w:r>
+        <w:tab/>
+        <w:t xml:space="preserve">   </w:t>
+      </w:r>
+      <w:r>
+        <w:t xml:space="preserve">Ilustración </w:t>
+      </w:r>
+      <w:r>
+        <w:fldChar w:fldCharType="begin"/>
+      </w:r>
+      <w:r>
+        <w:instrText xml:space="preserve"> SEQ Ilustración \* ARABIC </w:instrText>
+      </w:r>
+      <w:r>
+        <w:fldChar w:fldCharType="separate"/>
+      </w:r>
+      <w:r>
+        <w:rPr>
+          <w:noProof/>
+        </w:rPr>
+        <w:t>4</w:t>
+      </w:r>
+      <w:r>
+        <w:fldChar w:fldCharType="end"/>
+      </w:r>
+      <w:r>
         <w:t xml:space="preserve"> </w:t>
       </w:r>
-      <w:r>
-        <w:rPr>
-          <w:rStyle w:val="fontstyle01"/>
-          <w:sz w:val="22"/>
-          <w:highlight w:val="yellow"/>
-        </w:rPr>
-        <w:t>diagrama, el algoritmo propuesto con sus distintas etapas</w:t>
-      </w:r>
-      <w:r>
-        <w:rPr>
-          <w:rStyle w:val="fontstyle01"/>
-          <w:sz w:val="22"/>
-        </w:rPr>
-        <w:t xml:space="preserve">. Además, se presentará una </w:t>
-      </w:r>
-      <w:r>
-        <w:rPr>
-          <w:rStyle w:val="fontstyle01"/>
-          <w:sz w:val="22"/>
-          <w:highlight w:val="yellow"/>
-        </w:rPr>
-        <w:t>captura de pantalla del</w:t>
-      </w:r>
-      <w:r>
-        <w:rPr>
-          <w:rFonts w:ascii="Calibri" w:hAnsi="Calibri" w:cs="Calibri"/>
-          <w:color w:val="000000"/>
-          <w:szCs w:val="20"/>
-          <w:highlight w:val="yellow"/>
+      <w:proofErr w:type="spellStart"/>
+      <w:r>
+        <w:t>Binarizado</w:t>
+      </w:r>
+      <w:proofErr w:type="spellEnd"/>
+    </w:p>
+    <w:p>
+      <w:pPr>
+        <w:keepNext/>
+        <w:sectPr>
+          <w:pgSz w:w="11906" w:h="16838"/>
+          <w:pgMar w:top="1417" w:right="1701" w:bottom="1417" w:left="1701" w:header="708" w:footer="708" w:gutter="0"/>
+          <w:cols w:space="708"/>
+          <w:docGrid w:linePitch="360"/>
+        </w:sectPr>
+      </w:pPr>
+      <w:r>
+        <w:rPr>
+          <w:noProof/>
+          <w:lang w:eastAsia="es-ES"/>
+        </w:rPr>
+        <w:drawing>
+          <wp:inline distT="0" distB="0" distL="0" distR="0" wp14:anchorId="545C9EE7" wp14:editId="1F80BC30">
+            <wp:extent cx="2092516" cy="1181100"/>
+            <wp:effectExtent l="0" t="0" r="3175" b="0"/>
+            <wp:docPr id="6" name="Imagen 6"/>
+            <wp:cNvGraphicFramePr>
+              <a:graphicFrameLocks xmlns:a="http://schemas.openxmlformats.org/drawingml/2006/main" noChangeAspect="1"/>
+            </wp:cNvGraphicFramePr>
+            <a:graphic xmlns:a="http://schemas.openxmlformats.org/drawingml/2006/main">
+              <a:graphicData uri="http://schemas.openxmlformats.org/drawingml/2006/picture">
+                <pic:pic xmlns:pic="http://schemas.openxmlformats.org/drawingml/2006/picture">
+                  <pic:nvPicPr>
+                    <pic:cNvPr id="1" name=""/>
+                    <pic:cNvPicPr/>
+                  </pic:nvPicPr>
+                  <pic:blipFill>
+                    <a:blip r:embed="rId11"/>
+                    <a:stretch>
+                      <a:fillRect/>
+                    </a:stretch>
+                  </pic:blipFill>
+                  <pic:spPr>
+                    <a:xfrm>
+                      <a:off x="0" y="0"/>
+                      <a:ext cx="2104493" cy="1187860"/>
+                    </a:xfrm>
+                    <a:prstGeom prst="rect">
+                      <a:avLst/>
+                    </a:prstGeom>
+                  </pic:spPr>
+                </pic:pic>
+              </a:graphicData>
+            </a:graphic>
+          </wp:inline>
+        </w:drawing>
+      </w:r>
+      <w:r>
+        <w:rPr>
+          <w:noProof/>
+          <w:lang w:eastAsia="es-ES"/>
+        </w:rPr>
+        <w:drawing>
+          <wp:inline distT="0" distB="0" distL="0" distR="0" wp14:anchorId="2F08216C" wp14:editId="65F6EDDF">
+            <wp:extent cx="647700" cy="713942"/>
+            <wp:effectExtent l="0" t="0" r="0" b="0"/>
+            <wp:docPr id="8" name="Gráfico 8" descr="Flecha: curva ligera"/>
+            <wp:cNvGraphicFramePr>
+              <a:graphicFrameLocks xmlns:a="http://schemas.openxmlformats.org/drawingml/2006/main" noChangeAspect="1"/>
+            </wp:cNvGraphicFramePr>
+            <a:graphic xmlns:a="http://schemas.openxmlformats.org/drawingml/2006/main">
+              <a:graphicData uri="http://schemas.openxmlformats.org/drawingml/2006/picture">
+                <pic:pic xmlns:pic="http://schemas.openxmlformats.org/drawingml/2006/picture">
+                  <pic:nvPicPr>
+                    <pic:cNvPr id="3" name="Download?provider=MicrosoftIcon&amp;fileName=SlightCurve.svg"/>
+                    <pic:cNvPicPr/>
+                  </pic:nvPicPr>
+                  <pic:blipFill>
+                    <a:blip r:embed="rId8">
+                      <a:extLst>
+                        <a:ext uri="{28A0092B-C50C-407E-A947-70E740481C1C}">
+                          <a14:useLocalDpi xmlns:a14="http://schemas.microsoft.com/office/drawing/2010/main" val="0"/>
+                        </a:ext>
+                        <a:ext uri="{96DAC541-7B7A-43D3-8B79-37D633B846F1}">
+                          <asvg:svgBlip xmlns:asvg="http://schemas.microsoft.com/office/drawing/2016/SVG/main" r:embed="rId9"/>
+                        </a:ext>
+                      </a:extLst>
+                    </a:blip>
+                    <a:stretch>
+                      <a:fillRect/>
+                    </a:stretch>
+                  </pic:blipFill>
+                  <pic:spPr>
+                    <a:xfrm>
+                      <a:off x="0" y="0"/>
+                      <a:ext cx="657917" cy="725204"/>
+                    </a:xfrm>
+                    <a:prstGeom prst="rect">
+                      <a:avLst/>
+                    </a:prstGeom>
+                  </pic:spPr>
+                </pic:pic>
+              </a:graphicData>
+            </a:graphic>
+          </wp:inline>
+        </w:drawing>
+      </w:r>
+      <w:r>
+        <w:rPr>
+          <w:noProof/>
+          <w:lang w:eastAsia="es-ES"/>
         </w:rPr>
         <w:t xml:space="preserve"> </w:t>
       </w:r>
       <w:r>
         <w:rPr>
-          <w:rStyle w:val="fontstyle01"/>
-          <w:sz w:val="22"/>
-          <w:highlight w:val="yellow"/>
-        </w:rPr>
-        <w:t>algoritmo en funcionamiento en cada entrada y salida de una etapa.</w:t>
-      </w:r>
+          <w:noProof/>
+          <w:lang w:eastAsia="es-ES"/>
+        </w:rPr>
+        <w:drawing>
+          <wp:inline distT="0" distB="0" distL="0" distR="0" wp14:anchorId="2F529CEC" wp14:editId="68415ED8">
+            <wp:extent cx="2082105" cy="1181100"/>
+            <wp:effectExtent l="0" t="0" r="0" b="0"/>
+            <wp:docPr id="12" name="Imagen 12"/>
+            <wp:cNvGraphicFramePr>
+              <a:graphicFrameLocks xmlns:a="http://schemas.openxmlformats.org/drawingml/2006/main" noChangeAspect="1"/>
+            </wp:cNvGraphicFramePr>
+            <a:graphic xmlns:a="http://schemas.openxmlformats.org/drawingml/2006/main">
+              <a:graphicData uri="http://schemas.openxmlformats.org/drawingml/2006/picture">
+                <pic:pic xmlns:pic="http://schemas.openxmlformats.org/drawingml/2006/picture">
+                  <pic:nvPicPr>
+                    <pic:cNvPr id="1" name=""/>
+                    <pic:cNvPicPr/>
+                  </pic:nvPicPr>
+                  <pic:blipFill>
+                    <a:blip r:embed="rId12"/>
+                    <a:stretch>
+                      <a:fillRect/>
+                    </a:stretch>
+                  </pic:blipFill>
+                  <pic:spPr>
+                    <a:xfrm>
+                      <a:off x="0" y="0"/>
+                      <a:ext cx="2093165" cy="1187374"/>
+                    </a:xfrm>
+                    <a:prstGeom prst="rect">
+                      <a:avLst/>
+                    </a:prstGeom>
+                  </pic:spPr>
+                </pic:pic>
+              </a:graphicData>
+            </a:graphic>
+          </wp:inline>
+        </w:drawing>
+      </w:r>
+    </w:p>
+    <w:p>
+      <w:pPr>
+        <w:keepNext/>
+        <w:ind w:left="2832"/>
+      </w:pPr>
+      <w:r>
+        <w:t xml:space="preserve">   </w:t>
+      </w:r>
+      <w:r>
+        <w:t xml:space="preserve">         </w:t>
+      </w:r>
+      <w:r>
+        <w:rPr>
+          <w:noProof/>
+          <w:lang w:eastAsia="es-ES"/>
+        </w:rPr>
+        <w:drawing>
+          <wp:inline distT="0" distB="0" distL="0" distR="0" wp14:anchorId="5B4F9137" wp14:editId="1682BFA7">
+            <wp:extent cx="617990" cy="681193"/>
+            <wp:effectExtent l="0" t="0" r="0" b="0"/>
+            <wp:docPr id="17" name="Gráfico 17" descr="Flecha: curva ligera"/>
+            <wp:cNvGraphicFramePr>
+              <a:graphicFrameLocks xmlns:a="http://schemas.openxmlformats.org/drawingml/2006/main" noChangeAspect="1"/>
+            </wp:cNvGraphicFramePr>
+            <a:graphic xmlns:a="http://schemas.openxmlformats.org/drawingml/2006/main">
+              <a:graphicData uri="http://schemas.openxmlformats.org/drawingml/2006/picture">
+                <pic:pic xmlns:pic="http://schemas.openxmlformats.org/drawingml/2006/picture">
+                  <pic:nvPicPr>
+                    <pic:cNvPr id="3" name="Download?provider=MicrosoftIcon&amp;fileName=SlightCurve.svg"/>
+                    <pic:cNvPicPr/>
+                  </pic:nvPicPr>
+                  <pic:blipFill>
+                    <a:blip r:embed="rId8">
+                      <a:extLst>
+                        <a:ext uri="{28A0092B-C50C-407E-A947-70E740481C1C}">
+                          <a14:useLocalDpi xmlns:a14="http://schemas.microsoft.com/office/drawing/2010/main" val="0"/>
+                        </a:ext>
+                        <a:ext uri="{96DAC541-7B7A-43D3-8B79-37D633B846F1}">
+                          <asvg:svgBlip xmlns:asvg="http://schemas.microsoft.com/office/drawing/2016/SVG/main" r:embed="rId9"/>
+                        </a:ext>
+                      </a:extLst>
+                    </a:blip>
+                    <a:stretch>
+                      <a:fillRect/>
+                    </a:stretch>
+                  </pic:blipFill>
+                  <pic:spPr>
+                    <a:xfrm rot="8057932">
+                      <a:off x="0" y="0"/>
+                      <a:ext cx="637480" cy="702676"/>
+                    </a:xfrm>
+                    <a:prstGeom prst="rect">
+                      <a:avLst/>
+                    </a:prstGeom>
+                  </pic:spPr>
+                </pic:pic>
+              </a:graphicData>
+            </a:graphic>
+          </wp:inline>
+        </w:drawing>
+      </w:r>
+    </w:p>
+    <w:p>
+      <w:pPr>
+        <w:keepNext/>
+        <w:ind w:left="2832"/>
+        <w:sectPr>
+          <w:type w:val="continuous"/>
+          <w:pgSz w:w="11906" w:h="16838"/>
+          <w:pgMar w:top="1417" w:right="1701" w:bottom="1417" w:left="1701" w:header="708" w:footer="708" w:gutter="0"/>
+          <w:cols w:space="708"/>
+          <w:docGrid w:linePitch="360"/>
+        </w:sectPr>
+      </w:pPr>
+    </w:p>
+    <w:p>
+      <w:pPr>
+        <w:pStyle w:val="Descripcin"/>
+        <w:keepNext/>
+        <w:sectPr>
+          <w:type w:val="continuous"/>
+          <w:pgSz w:w="11906" w:h="16838"/>
+          <w:pgMar w:top="1417" w:right="1701" w:bottom="1417" w:left="1701" w:header="708" w:footer="708" w:gutter="0"/>
+          <w:cols w:space="708"/>
+          <w:docGrid w:linePitch="360"/>
+        </w:sectPr>
+      </w:pPr>
+      <w:r>
+        <w:t xml:space="preserve">Ilustración </w:t>
+      </w:r>
+      <w:r>
+        <w:fldChar w:fldCharType="begin"/>
+      </w:r>
+      <w:r>
+        <w:instrText xml:space="preserve"> SEQ Ilustración \* ARABIC </w:instrText>
+      </w:r>
+      <w:r>
+        <w:fldChar w:fldCharType="separate"/>
+      </w:r>
+      <w:r>
+        <w:rPr>
+          <w:noProof/>
+        </w:rPr>
+        <w:t>5</w:t>
+      </w:r>
+      <w:r>
+        <w:fldChar w:fldCharType="end"/>
+      </w:r>
+      <w:r>
+        <w:t xml:space="preserve"> Segmentación de la línea                                          </w:t>
+      </w:r>
+      <w:r>
+        <w:t xml:space="preserve">Ilustración </w:t>
+      </w:r>
+      <w:r>
+        <w:t>6</w:t>
+      </w:r>
+      <w:r>
+        <w:t xml:space="preserve"> </w:t>
+      </w:r>
+      <w:r>
+        <w:t xml:space="preserve">Encontrar los puntos relevantes </w:t>
+      </w:r>
+    </w:p>
+    <w:p>
+      <w:pPr>
+        <w:keepNext/>
+        <w:sectPr>
+          <w:type w:val="continuous"/>
+          <w:pgSz w:w="11906" w:h="16838"/>
+          <w:pgMar w:top="1417" w:right="1701" w:bottom="1417" w:left="1701" w:header="708" w:footer="708" w:gutter="0"/>
+          <w:cols w:space="708"/>
+          <w:docGrid w:linePitch="360"/>
+        </w:sectPr>
+      </w:pPr>
+      <w:r>
+        <w:rPr>
+          <w:noProof/>
+          <w:lang w:eastAsia="es-ES"/>
+        </w:rPr>
+        <w:drawing>
+          <wp:inline distT="0" distB="0" distL="0" distR="0" wp14:anchorId="185CDEB6" wp14:editId="7293D3CE">
+            <wp:extent cx="2116826" cy="1200150"/>
+            <wp:effectExtent l="0" t="0" r="0" b="0"/>
+            <wp:docPr id="18" name="Imagen 18"/>
+            <wp:cNvGraphicFramePr>
+              <a:graphicFrameLocks xmlns:a="http://schemas.openxmlformats.org/drawingml/2006/main" noChangeAspect="1"/>
+            </wp:cNvGraphicFramePr>
+            <a:graphic xmlns:a="http://schemas.openxmlformats.org/drawingml/2006/main">
+              <a:graphicData uri="http://schemas.openxmlformats.org/drawingml/2006/picture">
+                <pic:pic xmlns:pic="http://schemas.openxmlformats.org/drawingml/2006/picture">
+                  <pic:nvPicPr>
+                    <pic:cNvPr id="1" name=""/>
+                    <pic:cNvPicPr/>
+                  </pic:nvPicPr>
+                  <pic:blipFill>
+                    <a:blip r:embed="rId13"/>
+                    <a:stretch>
+                      <a:fillRect/>
+                    </a:stretch>
+                  </pic:blipFill>
+                  <pic:spPr>
+                    <a:xfrm>
+                      <a:off x="0" y="0"/>
+                      <a:ext cx="2121992" cy="1203079"/>
+                    </a:xfrm>
+                    <a:prstGeom prst="rect">
+                      <a:avLst/>
+                    </a:prstGeom>
+                  </pic:spPr>
+                </pic:pic>
+              </a:graphicData>
+            </a:graphic>
+          </wp:inline>
+        </w:drawing>
+      </w:r>
+      <w:r>
+        <w:t xml:space="preserve">   </w:t>
+      </w:r>
+      <w:r>
+        <w:rPr>
+          <w:noProof/>
+          <w:lang w:eastAsia="es-ES"/>
+        </w:rPr>
+        <w:drawing>
+          <wp:inline distT="0" distB="0" distL="0" distR="0" wp14:anchorId="237F39B5" wp14:editId="62D5A85F">
+            <wp:extent cx="647700" cy="713942"/>
+            <wp:effectExtent l="0" t="0" r="0" b="0"/>
+            <wp:docPr id="22" name="Gráfico 22" descr="Flecha: curva ligera"/>
+            <wp:cNvGraphicFramePr>
+              <a:graphicFrameLocks xmlns:a="http://schemas.openxmlformats.org/drawingml/2006/main" noChangeAspect="1"/>
+            </wp:cNvGraphicFramePr>
+            <a:graphic xmlns:a="http://schemas.openxmlformats.org/drawingml/2006/main">
+              <a:graphicData uri="http://schemas.openxmlformats.org/drawingml/2006/picture">
+                <pic:pic xmlns:pic="http://schemas.openxmlformats.org/drawingml/2006/picture">
+                  <pic:nvPicPr>
+                    <pic:cNvPr id="3" name="Download?provider=MicrosoftIcon&amp;fileName=SlightCurve.svg"/>
+                    <pic:cNvPicPr/>
+                  </pic:nvPicPr>
+                  <pic:blipFill>
+                    <a:blip r:embed="rId8">
+                      <a:extLst>
+                        <a:ext uri="{28A0092B-C50C-407E-A947-70E740481C1C}">
+                          <a14:useLocalDpi xmlns:a14="http://schemas.microsoft.com/office/drawing/2010/main" val="0"/>
+                        </a:ext>
+                        <a:ext uri="{96DAC541-7B7A-43D3-8B79-37D633B846F1}">
+                          <asvg:svgBlip xmlns:asvg="http://schemas.microsoft.com/office/drawing/2016/SVG/main" r:embed="rId9"/>
+                        </a:ext>
+                      </a:extLst>
+                    </a:blip>
+                    <a:stretch>
+                      <a:fillRect/>
+                    </a:stretch>
+                  </pic:blipFill>
+                  <pic:spPr>
+                    <a:xfrm>
+                      <a:off x="0" y="0"/>
+                      <a:ext cx="657917" cy="725204"/>
+                    </a:xfrm>
+                    <a:prstGeom prst="rect">
+                      <a:avLst/>
+                    </a:prstGeom>
+                  </pic:spPr>
+                </pic:pic>
+              </a:graphicData>
+            </a:graphic>
+          </wp:inline>
+        </w:drawing>
+      </w:r>
+      <w:r>
+        <w:rPr>
+          <w:noProof/>
+          <w:lang w:eastAsia="es-ES"/>
+        </w:rPr>
+        <w:drawing>
+          <wp:inline distT="0" distB="0" distL="0" distR="0" wp14:anchorId="3F7D42B6" wp14:editId="774C8A5B">
+            <wp:extent cx="2143125" cy="1214706"/>
+            <wp:effectExtent l="0" t="0" r="0" b="5080"/>
+            <wp:docPr id="23" name="Imagen 23"/>
+            <wp:cNvGraphicFramePr>
+              <a:graphicFrameLocks xmlns:a="http://schemas.openxmlformats.org/drawingml/2006/main" noChangeAspect="1"/>
+            </wp:cNvGraphicFramePr>
+            <a:graphic xmlns:a="http://schemas.openxmlformats.org/drawingml/2006/main">
+              <a:graphicData uri="http://schemas.openxmlformats.org/drawingml/2006/picture">
+                <pic:pic xmlns:pic="http://schemas.openxmlformats.org/drawingml/2006/picture">
+                  <pic:nvPicPr>
+                    <pic:cNvPr id="1" name=""/>
+                    <pic:cNvPicPr/>
+                  </pic:nvPicPr>
+                  <pic:blipFill>
+                    <a:blip r:embed="rId14"/>
+                    <a:stretch>
+                      <a:fillRect/>
+                    </a:stretch>
+                  </pic:blipFill>
+                  <pic:spPr>
+                    <a:xfrm>
+                      <a:off x="0" y="0"/>
+                      <a:ext cx="2169219" cy="1229496"/>
+                    </a:xfrm>
+                    <a:prstGeom prst="rect">
+                      <a:avLst/>
+                    </a:prstGeom>
+                  </pic:spPr>
+                </pic:pic>
+              </a:graphicData>
+            </a:graphic>
+          </wp:inline>
+        </w:drawing>
+      </w:r>
+    </w:p>
+    <w:p>
+      <w:pPr>
+        <w:keepNext/>
+        <w:ind w:left="2832"/>
+      </w:pPr>
     </w:p>
     <w:sectPr>
+      <w:type w:val="continuous"/>
       <w:pgSz w:w="11906" w:h="16838"/>
       <w:pgMar w:top="1417" w:right="1701" w:bottom="1417" w:left="1701" w:header="708" w:footer="708" w:gutter="0"/>
       <w:cols w:space="708"/>
@@ -1142,6 +1984,25 @@
       <w:szCs w:val="20"/>
     </w:rPr>
   </w:style>
+  <w:style w:type="paragraph" w:styleId="Descripcin">
+    <w:name w:val="caption"/>
+    <w:basedOn w:val="Normal"/>
+    <w:next w:val="Normal"/>
+    <w:uiPriority w:val="35"/>
+    <w:unhideWhenUsed/>
+    <w:qFormat/>
+    <w:rsid w:val="00E4744C"/>
+    <w:pPr>
+      <w:spacing w:after="200" w:line="240" w:lineRule="auto"/>
+    </w:pPr>
+    <w:rPr>
+      <w:i/>
+      <w:iCs/>
+      <w:color w:val="44546A" w:themeColor="text2"/>
+      <w:sz w:val="18"/>
+      <w:szCs w:val="18"/>
+    </w:rPr>
+  </w:style>
 </w:styles>
 </file>
 
@@ -1438,4 +2299,16 @@
     </a:ext>
   </a:extLst>
 </a:theme>
+</file>
+
+<file path=customXml/item1.xml><?xml version="1.0" encoding="utf-8"?>
+<b:Sources xmlns:b="http://schemas.openxmlformats.org/officeDocument/2006/bibliography" xmlns="http://schemas.openxmlformats.org/officeDocument/2006/bibliography" SelectedStyle="\APASixthEditionOfficeOnline.xsl" StyleName="APA" Version="6"/>
+</file>
+
+<file path=customXml/itemProps1.xml><?xml version="1.0" encoding="utf-8"?>
+<ds:datastoreItem xmlns:ds="http://schemas.openxmlformats.org/officeDocument/2006/customXml" ds:itemID="{DA69A84B-010C-4112-AC8E-AF0C6FE3FEB9}">
+  <ds:schemaRefs>
+    <ds:schemaRef ds:uri="http://schemas.openxmlformats.org/officeDocument/2006/bibliography"/>
+  </ds:schemaRefs>
+</ds:datastoreItem>
 </file>
</xml_diff>

<commit_message>
subo la entrega al repo
</commit_message>
<xml_diff>
--- a/memoria.docx
+++ b/memoria.docx
@@ -53,15 +53,15 @@
         </w:rPr>
         <w:t xml:space="preserve">Adrián Parra </w:t>
       </w:r>
-      <w:proofErr w:type="spellStart"/>
       <w:r>
         <w:rPr>
           <w:sz w:val="24"/>
           <w:szCs w:val="24"/>
         </w:rPr>
-        <w:t>Drominguez</w:t>
-      </w:r>
-      <w:proofErr w:type="spellEnd"/>
+        <w:t>Domínguez – 48667185J</w:t>
+      </w:r>
+      <w:bookmarkStart w:id="1" w:name="_GoBack"/>
+      <w:bookmarkEnd w:id="1"/>
       <w:r>
         <w:rPr>
           <w:sz w:val="24"/>
@@ -85,15 +85,13 @@
         </w:rPr>
         <w:t xml:space="preserve">Adrián </w:t>
       </w:r>
-      <w:proofErr w:type="spellStart"/>
       <w:r>
         <w:rPr>
           <w:sz w:val="24"/>
           <w:szCs w:val="24"/>
         </w:rPr>
-        <w:t>Jaen</w:t>
-      </w:r>
-      <w:proofErr w:type="spellEnd"/>
+        <w:t>Jaén</w:t>
+      </w:r>
       <w:r>
         <w:rPr>
           <w:sz w:val="24"/>
@@ -536,8 +534,6 @@
       <w:r>
         <w:t xml:space="preserve"> recta que pretendíamos realizar para calcular el ángulo de giro</w:t>
       </w:r>
-      <w:bookmarkStart w:id="1" w:name="_GoBack"/>
-      <w:bookmarkEnd w:id="1"/>
     </w:p>
     <w:p>
       <w:pPr>
@@ -548,24 +544,14 @@
         <w:lastRenderedPageBreak/>
         <w:t xml:space="preserve">Ilustración </w:t>
       </w:r>
-      <w:r>
-        <w:fldChar w:fldCharType="begin"/>
-      </w:r>
-      <w:r>
-        <w:instrText xml:space="preserve"> SEQ Ilustración \* ARABIC </w:instrText>
-      </w:r>
-      <w:r>
-        <w:fldChar w:fldCharType="separate"/>
-      </w:r>
-      <w:r>
-        <w:rPr>
-          <w:noProof/>
-        </w:rPr>
-        <w:t>1</w:t>
-      </w:r>
-      <w:r>
-        <w:fldChar w:fldCharType="end"/>
-      </w:r>
+      <w:fldSimple w:instr=" SEQ Ilustración \* ARABIC ">
+        <w:r>
+          <w:rPr>
+            <w:noProof/>
+          </w:rPr>
+          <w:t>1</w:t>
+        </w:r>
+      </w:fldSimple>
       <w:r>
         <w:t xml:space="preserve"> Lectura del</w:t>
       </w:r>
@@ -597,24 +583,14 @@
       <w:r>
         <w:t xml:space="preserve">Ilustración </w:t>
       </w:r>
-      <w:r>
-        <w:fldChar w:fldCharType="begin"/>
-      </w:r>
-      <w:r>
-        <w:instrText xml:space="preserve"> SEQ Ilustración \* ARABIC </w:instrText>
-      </w:r>
-      <w:r>
-        <w:fldChar w:fldCharType="separate"/>
-      </w:r>
-      <w:r>
-        <w:rPr>
-          <w:noProof/>
-        </w:rPr>
-        <w:t>2</w:t>
-      </w:r>
-      <w:r>
-        <w:fldChar w:fldCharType="end"/>
-      </w:r>
+      <w:fldSimple w:instr=" SEQ Ilustración \* ARABIC ">
+        <w:r>
+          <w:rPr>
+            <w:noProof/>
+          </w:rPr>
+          <w:t>2</w:t>
+        </w:r>
+      </w:fldSimple>
       <w:r>
         <w:t xml:space="preserve"> Captura del canal R</w:t>
       </w:r>
@@ -822,24 +798,14 @@
       <w:r>
         <w:t xml:space="preserve">Ilustración </w:t>
       </w:r>
-      <w:r>
-        <w:fldChar w:fldCharType="begin"/>
-      </w:r>
-      <w:r>
-        <w:instrText xml:space="preserve"> SEQ Ilustración \* ARABIC </w:instrText>
-      </w:r>
-      <w:r>
-        <w:fldChar w:fldCharType="separate"/>
-      </w:r>
-      <w:r>
-        <w:rPr>
-          <w:noProof/>
-        </w:rPr>
-        <w:t>3</w:t>
-      </w:r>
-      <w:r>
-        <w:fldChar w:fldCharType="end"/>
-      </w:r>
+      <w:fldSimple w:instr=" SEQ Ilustración \* ARABIC ">
+        <w:r>
+          <w:rPr>
+            <w:noProof/>
+          </w:rPr>
+          <w:t>3</w:t>
+        </w:r>
+      </w:fldSimple>
       <w:r>
         <w:t xml:space="preserve"> Filtrado de mediana</w:t>
       </w:r>
@@ -854,29 +820,16 @@
       </w:r>
       <w:r>
         <w:tab/>
-        <w:t xml:space="preserve">   </w:t>
-      </w:r>
-      <w:r>
-        <w:t xml:space="preserve">Ilustración </w:t>
-      </w:r>
-      <w:r>
-        <w:fldChar w:fldCharType="begin"/>
-      </w:r>
-      <w:r>
-        <w:instrText xml:space="preserve"> SEQ Ilustración \* ARABIC </w:instrText>
-      </w:r>
-      <w:r>
-        <w:fldChar w:fldCharType="separate"/>
-      </w:r>
-      <w:r>
-        <w:rPr>
-          <w:noProof/>
-        </w:rPr>
-        <w:t>4</w:t>
-      </w:r>
-      <w:r>
-        <w:fldChar w:fldCharType="end"/>
-      </w:r>
+        <w:t xml:space="preserve">   Ilustración </w:t>
+      </w:r>
+      <w:fldSimple w:instr=" SEQ Ilustración \* ARABIC ">
+        <w:r>
+          <w:rPr>
+            <w:noProof/>
+          </w:rPr>
+          <w:t>4</w:t>
+        </w:r>
+      </w:fldSimple>
       <w:r>
         <w:t xml:space="preserve"> </w:t>
       </w:r>
@@ -1126,38 +1079,16 @@
       <w:r>
         <w:t xml:space="preserve">Ilustración </w:t>
       </w:r>
-      <w:r>
-        <w:fldChar w:fldCharType="begin"/>
-      </w:r>
-      <w:r>
-        <w:instrText xml:space="preserve"> SEQ Ilustración \* ARABIC </w:instrText>
-      </w:r>
-      <w:r>
-        <w:fldChar w:fldCharType="separate"/>
-      </w:r>
-      <w:r>
-        <w:rPr>
-          <w:noProof/>
-        </w:rPr>
-        <w:t>5</w:t>
-      </w:r>
-      <w:r>
-        <w:fldChar w:fldCharType="end"/>
-      </w:r>
-      <w:r>
-        <w:t xml:space="preserve"> Segmentación de la línea                                          </w:t>
-      </w:r>
-      <w:r>
-        <w:t xml:space="preserve">Ilustración </w:t>
-      </w:r>
-      <w:r>
-        <w:t>6</w:t>
-      </w:r>
-      <w:r>
-        <w:t xml:space="preserve"> </w:t>
-      </w:r>
-      <w:r>
-        <w:t xml:space="preserve">Encontrar los puntos relevantes </w:t>
+      <w:fldSimple w:instr=" SEQ Ilustración \* ARABIC ">
+        <w:r>
+          <w:rPr>
+            <w:noProof/>
+          </w:rPr>
+          <w:t>5</w:t>
+        </w:r>
+      </w:fldSimple>
+      <w:r>
+        <w:t xml:space="preserve"> Segmentación de la línea                                          Ilustración 6 Encontrar los puntos relevantes </w:t>
       </w:r>
     </w:p>
     <w:p>
@@ -2306,7 +2237,7 @@
 </file>
 
 <file path=customXml/itemProps1.xml><?xml version="1.0" encoding="utf-8"?>
-<ds:datastoreItem xmlns:ds="http://schemas.openxmlformats.org/officeDocument/2006/customXml" ds:itemID="{DA69A84B-010C-4112-AC8E-AF0C6FE3FEB9}">
+<ds:datastoreItem xmlns:ds="http://schemas.openxmlformats.org/officeDocument/2006/customXml" ds:itemID="{0B95D5B9-6498-4FA6-BBD3-921C6BC7E2AB}">
   <ds:schemaRefs>
     <ds:schemaRef ds:uri="http://schemas.openxmlformats.org/officeDocument/2006/bibliography"/>
   </ds:schemaRefs>

</xml_diff>